<commit_message>
00:60 Unit 37 (KKH)
</commit_message>
<xml_diff>
--- a/KKH/20190717/Word.docx
+++ b/KKH/20190717/Word.docx
@@ -57,16 +57,6 @@
         <w:tab/>
         <w:tab/>
         <w:tab/>
-      </w:r>
-      <w:r>
-        <w:rPr>
-          <w:rFonts w:ascii="맑은 고딕" w:hAnsi="맑은 고딕" w:cs="맑은 고딕" w:eastAsia="맑은 고딕"/>
-          <w:color w:val="auto"/>
-          <w:spacing w:val="0"/>
-          <w:position w:val="0"/>
-          <w:sz w:val="20"/>
-          <w:shd w:fill="auto" w:val="clear"/>
-        </w:rPr>
         <w:t xml:space="preserve">예약</w:t>
       </w:r>
     </w:p>
@@ -130,16 +120,6 @@
         <w:tab/>
         <w:tab/>
         <w:tab/>
-      </w:r>
-      <w:r>
-        <w:rPr>
-          <w:rFonts w:ascii="맑은 고딕" w:hAnsi="맑은 고딕" w:cs="맑은 고딕" w:eastAsia="맑은 고딕"/>
-          <w:color w:val="auto"/>
-          <w:spacing w:val="0"/>
-          <w:position w:val="0"/>
-          <w:sz w:val="20"/>
-          <w:shd w:fill="auto" w:val="clear"/>
-        </w:rPr>
         <w:t xml:space="preserve">꽤, 상당히, 좀, 약간, 더 정확히 말하면</w:t>
       </w:r>
     </w:p>
@@ -157,6 +137,46 @@
           <w:shd w:fill="auto" w:val="clear"/>
         </w:rPr>
       </w:pPr>
+      <w:r>
+        <w:rPr>
+          <w:rFonts w:ascii="맑은 고딕" w:hAnsi="맑은 고딕" w:cs="맑은 고딕" w:eastAsia="맑은 고딕"/>
+          <w:color w:val="auto"/>
+          <w:spacing w:val="0"/>
+          <w:position w:val="0"/>
+          <w:sz w:val="20"/>
+          <w:shd w:fill="auto" w:val="clear"/>
+        </w:rPr>
+        <w:t xml:space="preserve">as much as you can</w:t>
+        <w:tab/>
+        <w:tab/>
+        <w:tab/>
+      </w:r>
+      <w:r>
+        <w:rPr>
+          <w:rFonts w:ascii="맑은 고딕" w:hAnsi="맑은 고딕" w:cs="맑은 고딕" w:eastAsia="맑은 고딕"/>
+          <w:color w:val="auto"/>
+          <w:spacing w:val="0"/>
+          <w:position w:val="0"/>
+          <w:sz w:val="20"/>
+          <w:shd w:fill="auto" w:val="clear"/>
+        </w:rPr>
+        <w:t xml:space="preserve">할 수 있는 한 많이</w:t>
+      </w:r>
+    </w:p>
+    <w:p>
+      <w:pPr>
+        <w:spacing w:before="0" w:after="200" w:line="276"/>
+        <w:ind w:right="0" w:left="0" w:firstLine="0"/>
+        <w:jc w:val="left"/>
+        <w:rPr>
+          <w:rFonts w:ascii="맑은 고딕" w:hAnsi="맑은 고딕" w:cs="맑은 고딕" w:eastAsia="맑은 고딕"/>
+          <w:color w:val="auto"/>
+          <w:spacing w:val="0"/>
+          <w:position w:val="0"/>
+          <w:sz w:val="20"/>
+          <w:shd w:fill="auto" w:val="clear"/>
+        </w:rPr>
+      </w:pPr>
     </w:p>
     <w:p>
       <w:pPr>
@@ -183,16 +203,6 @@
         </w:rPr>
         <w:t xml:space="preserve">I'd like to change my reservation</w:t>
         <w:tab/>
-      </w:r>
-      <w:r>
-        <w:rPr>
-          <w:rFonts w:ascii="맑은 고딕" w:hAnsi="맑은 고딕" w:cs="맑은 고딕" w:eastAsia="맑은 고딕"/>
-          <w:color w:val="auto"/>
-          <w:spacing w:val="0"/>
-          <w:position w:val="0"/>
-          <w:sz w:val="20"/>
-          <w:shd w:fill="auto" w:val="clear"/>
-        </w:rPr>
         <w:t xml:space="preserve">예약을 변경하고 싶은데요.</w:t>
       </w:r>
     </w:p>
@@ -221,16 +231,6 @@
         </w:rPr>
         <w:t xml:space="preserve">When was your reservation for?</w:t>
         <w:tab/>
-      </w:r>
-      <w:r>
-        <w:rPr>
-          <w:rFonts w:ascii="맑은 고딕" w:hAnsi="맑은 고딕" w:cs="맑은 고딕" w:eastAsia="맑은 고딕"/>
-          <w:color w:val="auto"/>
-          <w:spacing w:val="0"/>
-          <w:position w:val="0"/>
-          <w:sz w:val="20"/>
-          <w:shd w:fill="auto" w:val="clear"/>
-        </w:rPr>
         <w:t xml:space="preserve">당신의 예약 날짜가 언제지요?</w:t>
       </w:r>
     </w:p>
@@ -457,17 +457,6 @@
         </w:rPr>
         <w:t xml:space="preserve">Certainly, Mr.Adams.</w:t>
         <w:tab/>
-      </w:r>
-      <w:r>
-        <w:rPr>
-          <w:rFonts w:ascii="맑은 고딕" w:hAnsi="맑은 고딕" w:cs="맑은 고딕" w:eastAsia="맑은 고딕"/>
-          <w:b/>
-          <w:color w:val="auto"/>
-          <w:spacing w:val="0"/>
-          <w:position w:val="0"/>
-          <w:sz w:val="20"/>
-          <w:shd w:fill="auto" w:val="clear"/>
-        </w:rPr>
         <w:t xml:space="preserve">그러시죠, 아담씨</w:t>
       </w:r>
     </w:p>

</xml_diff>